<commit_message>
UPDATE 24/09 com link do trello utilizados
</commit_message>
<xml_diff>
--- a/Brunão/METODOLOGIAS AGEIS JEFF E GUSTAVO.docx
+++ b/Brunão/METODOLOGIAS AGEIS JEFF E GUSTAVO.docx
@@ -2129,14 +2129,19 @@
     </w:p>
     <w:p>
       <w:pPr>
-        <w:pStyle w:val="Ttulo2"/>
-        <w:rPr>
-          <w:rFonts w:ascii="Times New Roman" w:hAnsi="Times New Roman" w:cs="Times New Roman"/>
-          <w:i/>
-          <w:iCs/>
-          <w:color w:val="000000" w:themeColor="text1"/>
-        </w:rPr>
-      </w:pPr>
+        <w:rPr>
+          <w:rFonts w:ascii="Times New Roman" w:hAnsi="Times New Roman" w:cs="Times New Roman"/>
+        </w:rPr>
+      </w:pPr>
+      <w:hyperlink r:id="rId11" w:history="1">
+        <w:r>
+          <w:rPr>
+            <w:rStyle w:val="Hyperlink"/>
+            <w:rFonts w:ascii="Times New Roman" w:hAnsi="Times New Roman" w:cs="Times New Roman"/>
+          </w:rPr>
+          <w:t>TRELLO SCRUM</w:t>
+        </w:r>
+      </w:hyperlink>
     </w:p>
     <w:p>
       <w:pPr>
@@ -2380,7 +2385,7 @@
           </mc:Choice>
           <mc:Fallback>
             <w:pict>
-              <v:rect w14:anchorId="11D3BADE" id="Retângulo 2" o:spid="_x0000_s1026" alt="Imagem carregada" style="width:24pt;height:24pt;visibility:visible;mso-wrap-style:square;mso-left-percent:-10001;mso-top-percent:-10001;mso-position-horizontal:absolute;mso-position-horizontal-relative:char;mso-position-vertical:absolute;mso-position-vertical-relative:line;mso-left-percent:-10001;mso-top-percent:-10001;v-text-anchor:top" o:gfxdata="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" filled="f" stroked="f">
+              <v:rect w14:anchorId="10BC5C5D" id="Retângulo 2" o:spid="_x0000_s1026" alt="Imagem carregada" style="width:24pt;height:24pt;visibility:visible;mso-wrap-style:square;mso-left-percent:-10001;mso-top-percent:-10001;mso-position-horizontal:absolute;mso-position-horizontal-relative:char;mso-position-vertical:absolute;mso-position-vertical-relative:line;mso-left-percent:-10001;mso-top-percent:-10001;v-text-anchor:top" o:gfxdata="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" filled="f" stroked="f">
                 <o:lock v:ext="edit" aspectratio="t"/>
                 <w10:anchorlock/>
               </v:rect>
@@ -2451,7 +2456,7 @@
           </mc:Choice>
           <mc:Fallback>
             <w:pict>
-              <v:rect w14:anchorId="792ADED6" id="Retângulo 3" o:spid="_x0000_s1026" alt="Imagem carregada" style="width:24pt;height:24pt;visibility:visible;mso-wrap-style:square;mso-left-percent:-10001;mso-top-percent:-10001;mso-position-horizontal:absolute;mso-position-horizontal-relative:char;mso-position-vertical:absolute;mso-position-vertical-relative:line;mso-left-percent:-10001;mso-top-percent:-10001;v-text-anchor:top" o:gfxdata="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" filled="f" stroked="f">
+              <v:rect w14:anchorId="3C0AC9B8" id="Retângulo 3" o:spid="_x0000_s1026" alt="Imagem carregada" style="width:24pt;height:24pt;visibility:visible;mso-wrap-style:square;mso-left-percent:-10001;mso-top-percent:-10001;mso-position-horizontal:absolute;mso-position-horizontal-relative:char;mso-position-vertical:absolute;mso-position-vertical-relative:line;mso-left-percent:-10001;mso-top-percent:-10001;v-text-anchor:top" o:gfxdata="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" filled="f" stroked="f">
                 <o:lock v:ext="edit" aspectratio="t"/>
                 <w10:anchorlock/>
               </v:rect>
@@ -2522,7 +2527,7 @@
           </mc:Choice>
           <mc:Fallback>
             <w:pict>
-              <v:rect w14:anchorId="139E5868" id="Retângulo 4" o:spid="_x0000_s1026" alt="Imagem carregada" style="width:24pt;height:24pt;visibility:visible;mso-wrap-style:square;mso-left-percent:-10001;mso-top-percent:-10001;mso-position-horizontal:absolute;mso-position-horizontal-relative:char;mso-position-vertical:absolute;mso-position-vertical-relative:line;mso-left-percent:-10001;mso-top-percent:-10001;v-text-anchor:top" o:gfxdata="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" filled="f" stroked="f">
+              <v:rect w14:anchorId="001A129D" id="Retângulo 4" o:spid="_x0000_s1026" alt="Imagem carregada" style="width:24pt;height:24pt;visibility:visible;mso-wrap-style:square;mso-left-percent:-10001;mso-top-percent:-10001;mso-position-horizontal:absolute;mso-position-horizontal-relative:char;mso-position-vertical:absolute;mso-position-vertical-relative:line;mso-left-percent:-10001;mso-top-percent:-10001;v-text-anchor:top" o:gfxdata="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" filled="f" stroked="f">
                 <o:lock v:ext="edit" aspectratio="t"/>
                 <w10:anchorlock/>
               </v:rect>
@@ -2547,7 +2552,7 @@
                     <pic:cNvPicPr/>
                   </pic:nvPicPr>
                   <pic:blipFill>
-                    <a:blip r:embed="rId11"/>
+                    <a:blip r:embed="rId12"/>
                     <a:stretch>
                       <a:fillRect/>
                     </a:stretch>
@@ -3238,7 +3243,7 @@
                     </pic:cNvPicPr>
                   </pic:nvPicPr>
                   <pic:blipFill>
-                    <a:blip r:embed="rId12">
+                    <a:blip r:embed="rId13">
                       <a:extLst>
                         <a:ext uri="{28A0092B-C50C-407E-A947-70E740481C1C}">
                           <a14:useLocalDpi xmlns:a14="http://schemas.microsoft.com/office/drawing/2010/main" val="0"/>
@@ -3919,7 +3924,7 @@
           <w:color w:val="000000" w:themeColor="text1"/>
         </w:rPr>
       </w:pPr>
-      <w:hyperlink r:id="rId13" w:history="1">
+      <w:hyperlink r:id="rId14" w:history="1">
         <w:r>
           <w:rPr>
             <w:rStyle w:val="Hyperlink"/>
@@ -3942,6 +3947,14 @@
           <w:t>N</w:t>
         </w:r>
       </w:hyperlink>
+    </w:p>
+    <w:p>
+      <w:pPr>
+        <w:rPr>
+          <w:rFonts w:ascii="Times New Roman" w:hAnsi="Times New Roman" w:cs="Times New Roman"/>
+          <w:color w:val="000000" w:themeColor="text1"/>
+        </w:rPr>
+      </w:pPr>
     </w:p>
     <w:p/>
     <w:p/>

</xml_diff>